<commit_message>
module 9 push for milestone 1
</commit_message>
<xml_diff>
--- a/module-8/new-module8_movies_update_and_delete.docx
+++ b/module-8/new-module8_movies_update_and_delete.docx
@@ -5,7 +5,7 @@
     <w:p xmlns:wp14="http://schemas.microsoft.com/office/word/2010/wordml" wp14:paraId="2C078E63" wp14:textId="1AAE8C93">
       <w:r>
         <w:drawing>
-          <wp:inline xmlns:wp14="http://schemas.microsoft.com/office/word/2010/wordprocessingDrawing" wp14:editId="3B1CB371" wp14:anchorId="39F093E6">
+          <wp:inline xmlns:wp14="http://schemas.microsoft.com/office/word/2010/wordprocessingDrawing" wp14:editId="0D39A67A" wp14:anchorId="39F093E6">
             <wp:extent cx="5943600" cy="5381624"/>
             <wp:effectExtent l="0" t="0" r="0" b="0"/>
             <wp:docPr id="1217107294" name="" title=""/>
@@ -20,7 +20,7 @@
                     <pic:cNvPicPr/>
                   </pic:nvPicPr>
                   <pic:blipFill>
-                    <a:blip r:embed="Rbedd378fe19b40ed">
+                    <a:blip r:embed="Rb4b05a1f012b49b0">
                       <a:extLst>
                         <a:ext xmlns:a="http://schemas.openxmlformats.org/drawingml/2006/main" uri="{28A0092B-C50C-407E-A947-70E740481C1C}">
                           <a14:useLocalDpi val="0"/>
@@ -48,7 +48,7 @@
       </w:r>
       <w:r>
         <w:drawing>
-          <wp:inline xmlns:wp14="http://schemas.microsoft.com/office/word/2010/wordprocessingDrawing" wp14:editId="5A1EFCDF" wp14:anchorId="01E223CD">
+          <wp:inline xmlns:wp14="http://schemas.microsoft.com/office/word/2010/wordprocessingDrawing" wp14:editId="0862382B" wp14:anchorId="01E223CD">
             <wp:extent cx="5943600" cy="3657600"/>
             <wp:effectExtent l="0" t="0" r="0" b="0"/>
             <wp:docPr id="2086628832" name="" title=""/>
@@ -63,7 +63,7 @@
                     <pic:cNvPicPr/>
                   </pic:nvPicPr>
                   <pic:blipFill>
-                    <a:blip r:embed="R39b351f68a6d4e2e">
+                    <a:blip r:embed="R20e25c9520d147e6">
                       <a:extLst>
                         <a:ext xmlns:a="http://schemas.openxmlformats.org/drawingml/2006/main" uri="{28A0092B-C50C-407E-A947-70E740481C1C}">
                           <a14:useLocalDpi val="0"/>
@@ -91,7 +91,7 @@
       </w:r>
       <w:r>
         <w:drawing>
-          <wp:inline xmlns:wp14="http://schemas.microsoft.com/office/word/2010/wordprocessingDrawing" wp14:editId="2FB816ED" wp14:anchorId="7934BD9D">
+          <wp:inline xmlns:wp14="http://schemas.microsoft.com/office/word/2010/wordprocessingDrawing" wp14:editId="6A2E5033" wp14:anchorId="7934BD9D">
             <wp:extent cx="5943600" cy="3733800"/>
             <wp:effectExtent l="0" t="0" r="0" b="0"/>
             <wp:docPr id="547422713" name="" title=""/>
@@ -106,7 +106,7 @@
                     <pic:cNvPicPr/>
                   </pic:nvPicPr>
                   <pic:blipFill>
-                    <a:blip r:embed="Rf52c9c44872f43dc">
+                    <a:blip r:embed="R254d46a5eb9e466a">
                       <a:extLst>
                         <a:ext xmlns:a="http://schemas.openxmlformats.org/drawingml/2006/main" uri="{28A0092B-C50C-407E-A947-70E740481C1C}">
                           <a14:useLocalDpi val="0"/>
@@ -134,7 +134,7 @@
       </w:r>
       <w:r>
         <w:drawing>
-          <wp:inline xmlns:wp14="http://schemas.microsoft.com/office/word/2010/wordprocessingDrawing" wp14:editId="38C4E9A8" wp14:anchorId="2A5CFAF3">
+          <wp:inline xmlns:wp14="http://schemas.microsoft.com/office/word/2010/wordprocessingDrawing" wp14:editId="7676273E" wp14:anchorId="2A5CFAF3">
             <wp:extent cx="5229225" cy="5943600"/>
             <wp:effectExtent l="0" t="0" r="0" b="0"/>
             <wp:docPr id="220814438" name="" title=""/>
@@ -149,7 +149,7 @@
                     <pic:cNvPicPr/>
                   </pic:nvPicPr>
                   <pic:blipFill>
-                    <a:blip r:embed="Ra4b85ffb1ad04558">
+                    <a:blip r:embed="R76d91173b11c4c67">
                       <a:extLst>
                         <a:ext xmlns:a="http://schemas.openxmlformats.org/drawingml/2006/main" uri="{28A0092B-C50C-407E-A947-70E740481C1C}">
                           <a14:useLocalDpi val="0"/>
@@ -176,13 +176,37 @@
         </w:drawing>
       </w:r>
     </w:p>
+    <w:p>
+      <w:pPr>
+        <w:rPr>
+          <w:rFonts w:ascii="Aptos" w:hAnsi="Aptos" w:eastAsia="Aptos" w:cs="Aptos"/>
+          <w:noProof w:val="0"/>
+          <w:sz w:val="24"/>
+          <w:szCs w:val="24"/>
+          <w:lang w:val="en-US"/>
+        </w:rPr>
+      </w:pPr>
+      <w:hyperlink r:id="Ra1736ba3827245ff">
+        <w:r>
+          <w:rPr>
+            <w:rStyle w:val="Hyperlink"/>
+            <w:rFonts w:ascii="Aptos" w:hAnsi="Aptos" w:eastAsia="Aptos" w:cs="Aptos"/>
+            <w:noProof w:val="0"/>
+            <w:sz w:val="24"/>
+            <w:szCs w:val="24"/>
+            <w:lang w:val="en-US"/>
+          </w:rPr>
+          <w:t>csd-310/module-8 at main · newamanda/csd-310</w:t>
+        </w:r>
+      </w:hyperlink>
+    </w:p>
     <w:sectPr>
       <w:pgSz w:w="12240" w:h="15840" w:orient="portrait"/>
       <w:pgMar w:top="1440" w:right="1440" w:bottom="1440" w:left="1440" w:header="720" w:footer="720" w:gutter="0"/>
       <w:cols w:space="720"/>
       <w:docGrid w:linePitch="360"/>
-      <w:headerReference w:type="default" r:id="R6104baa15cec4a53"/>
-      <w:footerReference w:type="default" r:id="R8a52e1a159c74988"/>
+      <w:headerReference w:type="default" r:id="Rc3315ebf15d8406f"/>
+      <w:footerReference w:type="default" r:id="Rd32309581032405f"/>
     </w:sectPr>
   </w:body>
 </w:document>
@@ -1264,6 +1288,16 @@
       <w:spacing w:val="5"/>
     </w:rPr>
   </w:style>
+  <w:style xmlns:w14="http://schemas.microsoft.com/office/word/2010/wordml" xmlns:mc="http://schemas.openxmlformats.org/markup-compatibility/2006" xmlns:w="http://schemas.openxmlformats.org/wordprocessingml/2006/main" w:type="character" w:styleId="Hyperlink" mc:Ignorable="w14">
+    <w:name xmlns:w="http://schemas.openxmlformats.org/wordprocessingml/2006/main" w:val="Hyperlink"/>
+    <w:basedOn xmlns:w="http://schemas.openxmlformats.org/wordprocessingml/2006/main" w:val="DefaultParagraphFont"/>
+    <w:uiPriority xmlns:w="http://schemas.openxmlformats.org/wordprocessingml/2006/main" w:val="99"/>
+    <w:unhideWhenUsed xmlns:w="http://schemas.openxmlformats.org/wordprocessingml/2006/main"/>
+    <w:rPr xmlns:w="http://schemas.openxmlformats.org/wordprocessingml/2006/main">
+      <w:color w:val="0563C1" w:themeColor="hyperlink"/>
+      <w:u w:val="single"/>
+    </w:rPr>
+  </w:style>
   <w:style xmlns:w="http://schemas.openxmlformats.org/wordprocessingml/2006/main" w:type="table" w:styleId="TableGrid">
     <w:name xmlns:w="http://schemas.openxmlformats.org/wordprocessingml/2006/main" w:val="Table Grid"/>
     <w:basedOn xmlns:w="http://schemas.openxmlformats.org/wordprocessingml/2006/main" w:val="TableNormal"/>

</xml_diff>